<commit_message>
EDITE EL ARCHIVO EN EL WORD
</commit_message>
<xml_diff>
--- a/RESUMEN_TEMARIOS.docx
+++ b/RESUMEN_TEMARIOS.docx
@@ -3,67 +3,20 @@
 <w:document xmlns:wpc="http://schemas.microsoft.com/office/word/2010/wordprocessingCanvas" xmlns:mc="http://schemas.openxmlformats.org/markup-compatibility/2006" xmlns:o="urn:schemas-microsoft-com:office:office" xmlns:r="http://schemas.openxmlformats.org/officeDocument/2006/relationships" xmlns:m="http://schemas.openxmlformats.org/officeDocument/2006/math" xmlns:v="urn:schemas-microsoft-com:vml" xmlns:wp14="http://schemas.microsoft.com/office/word/2010/wordprocessingDrawing" xmlns:wp="http://schemas.openxmlformats.org/drawingml/2006/wordprocessingDrawing" xmlns:w10="urn:schemas-microsoft-com:office:word" xmlns:w="http://schemas.openxmlformats.org/wordprocessingml/2006/main" xmlns:w14="http://schemas.microsoft.com/office/word/2010/wordml" xmlns:w15="http://schemas.microsoft.com/office/word/2012/wordml" xmlns:wpg="http://schemas.microsoft.com/office/word/2010/wordprocessingGroup" xmlns:wpi="http://schemas.microsoft.com/office/word/2010/wordprocessingInk" xmlns:wne="http://schemas.microsoft.com/office/word/2006/wordml" xmlns:wps="http://schemas.microsoft.com/office/word/2010/wordprocessingShape" mc:Ignorable="w14 w15 wp14">
   <w:body>
     <w:p>
+      <w:pPr>
+        <w:rPr>
+          <w:u w:val="single"/>
+        </w:rPr>
+      </w:pPr>
       <w:r>
         <w:rPr>
           <w:noProof/>
           <w:lang w:eastAsia="es-MX"/>
         </w:rPr>
-        <w:drawing>
-          <wp:anchor distT="0" distB="0" distL="114300" distR="114300" simplePos="0" relativeHeight="251658240" behindDoc="1" locked="0" layoutInCell="1" allowOverlap="1">
-            <wp:simplePos x="0" y="0"/>
-            <wp:positionH relativeFrom="column">
-              <wp:posOffset>-1102995</wp:posOffset>
-            </wp:positionH>
-            <wp:positionV relativeFrom="paragraph">
-              <wp:posOffset>-884555</wp:posOffset>
-            </wp:positionV>
-            <wp:extent cx="7840980" cy="10066020"/>
-            <wp:effectExtent l="0" t="0" r="7620" b="0"/>
-            <wp:wrapNone/>
-            <wp:docPr id="1" name="Imagen 1"/>
-            <wp:cNvGraphicFramePr>
-              <a:graphicFrameLocks xmlns:a="http://schemas.openxmlformats.org/drawingml/2006/main" noChangeAspect="1"/>
-            </wp:cNvGraphicFramePr>
-            <a:graphic xmlns:a="http://schemas.openxmlformats.org/drawingml/2006/main">
-              <a:graphicData uri="http://schemas.openxmlformats.org/drawingml/2006/picture">
-                <pic:pic xmlns:pic="http://schemas.openxmlformats.org/drawingml/2006/picture">
-                  <pic:nvPicPr>
-                    <pic:cNvPr id="1" name="Documento Portada de proyecto Orgánico Azul.png"/>
-                    <pic:cNvPicPr/>
-                  </pic:nvPicPr>
-                  <pic:blipFill>
-                    <a:blip r:embed="rId5" cstate="print">
-                      <a:extLst>
-                        <a:ext uri="{28A0092B-C50C-407E-A947-70E740481C1C}">
-                          <a14:useLocalDpi xmlns:a14="http://schemas.microsoft.com/office/drawing/2010/main" val="0"/>
-                        </a:ext>
-                      </a:extLst>
-                    </a:blip>
-                    <a:stretch>
-                      <a:fillRect/>
-                    </a:stretch>
-                  </pic:blipFill>
-                  <pic:spPr>
-                    <a:xfrm>
-                      <a:off x="0" y="0"/>
-                      <a:ext cx="7840980" cy="10066020"/>
-                    </a:xfrm>
-                    <a:prstGeom prst="rect">
-                      <a:avLst/>
-                    </a:prstGeom>
-                  </pic:spPr>
-                </pic:pic>
-              </a:graphicData>
-            </a:graphic>
-            <wp14:sizeRelH relativeFrom="page">
-              <wp14:pctWidth>0</wp14:pctWidth>
-            </wp14:sizeRelH>
-            <wp14:sizeRelV relativeFrom="page">
-              <wp14:pctHeight>0</wp14:pctHeight>
-            </wp14:sizeRelV>
-          </wp:anchor>
-        </w:drawing>
-      </w:r>
+        <w:t>ajahahjabzahsbasbashjn</w:t>
+      </w:r>
+      <w:bookmarkStart w:id="0" w:name="_GoBack"/>
+      <w:bookmarkEnd w:id="0"/>
     </w:p>
     <w:p>
       <w:r>
@@ -128,12 +81,7 @@
         <w:pStyle w:val="NormalWeb"/>
       </w:pPr>
       <w:r>
-        <w:t xml:space="preserve">Los números complejos son una extensión de los números reales que incluyen la unidad </w:t>
-      </w:r>
-      <w:bookmarkStart w:id="0" w:name="_GoBack"/>
-      <w:bookmarkEnd w:id="0"/>
-      <w:r>
-        <w:t xml:space="preserve">imaginaria </w:t>
+        <w:t xml:space="preserve">Los números complejos son una extensión de los números reales que incluyen la unidad imaginaria </w:t>
       </w:r>
       <w:r>
         <w:rPr>
@@ -4871,7 +4819,7 @@
                     <pic:cNvPicPr/>
                   </pic:nvPicPr>
                   <pic:blipFill>
-                    <a:blip r:embed="rId6">
+                    <a:blip r:embed="rId5">
                       <a:extLst>
                         <a:ext uri="{28A0092B-C50C-407E-A947-70E740481C1C}">
                           <a14:useLocalDpi xmlns:a14="http://schemas.microsoft.com/office/drawing/2010/main" val="0"/>
@@ -5067,7 +5015,7 @@
                     <pic:cNvPicPr/>
                   </pic:nvPicPr>
                   <pic:blipFill rotWithShape="1">
-                    <a:blip r:embed="rId7">
+                    <a:blip r:embed="rId6">
                       <a:extLst>
                         <a:ext uri="{28A0092B-C50C-407E-A947-70E740481C1C}">
                           <a14:useLocalDpi xmlns:a14="http://schemas.microsoft.com/office/drawing/2010/main" val="0"/>
@@ -6418,7 +6366,7 @@
                     <pic:cNvPicPr/>
                   </pic:nvPicPr>
                   <pic:blipFill>
-                    <a:blip r:embed="rId8" cstate="print">
+                    <a:blip r:embed="rId7" cstate="print">
                       <a:extLst>
                         <a:ext uri="{28A0092B-C50C-407E-A947-70E740481C1C}">
                           <a14:useLocalDpi xmlns:a14="http://schemas.microsoft.com/office/drawing/2010/main" val="0"/>
@@ -6507,7 +6455,7 @@
                     <pic:cNvPicPr/>
                   </pic:nvPicPr>
                   <pic:blipFill>
-                    <a:blip r:embed="rId9" cstate="print">
+                    <a:blip r:embed="rId8" cstate="print">
                       <a:extLst>
                         <a:ext uri="{28A0092B-C50C-407E-A947-70E740481C1C}">
                           <a14:useLocalDpi xmlns:a14="http://schemas.microsoft.com/office/drawing/2010/main" val="0"/>
@@ -7103,7 +7051,7 @@
                     <pic:cNvPicPr/>
                   </pic:nvPicPr>
                   <pic:blipFill>
-                    <a:blip r:embed="rId10" cstate="print">
+                    <a:blip r:embed="rId9" cstate="print">
                       <a:extLst>
                         <a:ext uri="{28A0092B-C50C-407E-A947-70E740481C1C}">
                           <a14:useLocalDpi xmlns:a14="http://schemas.microsoft.com/office/drawing/2010/main" val="0"/>
@@ -11055,7 +11003,7 @@
                     <pic:cNvPicPr/>
                   </pic:nvPicPr>
                   <pic:blipFill>
-                    <a:blip r:embed="rId11" cstate="print">
+                    <a:blip r:embed="rId10" cstate="print">
                       <a:extLst>
                         <a:ext uri="{28A0092B-C50C-407E-A947-70E740481C1C}">
                           <a14:useLocalDpi xmlns:a14="http://schemas.microsoft.com/office/drawing/2010/main" val="0"/>
@@ -15291,6 +15239,7 @@
   <w:style w:type="character" w:default="1" w:styleId="Fuentedeprrafopredeter">
     <w:name w:val="Default Paragraph Font"/>
     <w:uiPriority w:val="1"/>
+    <w:semiHidden/>
     <w:unhideWhenUsed/>
   </w:style>
   <w:style w:type="table" w:default="1" w:styleId="Tablanormal">

</xml_diff>